<commit_message>
[Impl] Save YUV direct to Disc
</commit_message>
<xml_diff>
--- a/HEVC Vergleich.docx
+++ b/HEVC Vergleich.docx
@@ -107,14 +107,12 @@
         </w:rPr>
         <w:t xml:space="preserve"> </w:t>
       </w:r>
-      <w:proofErr w:type="spellStart"/>
       <w:r>
         <w:rPr>
           <w:lang w:val="de-DE"/>
         </w:rPr>
         <w:t>namen</w:t>
       </w:r>
-      <w:proofErr w:type="spellEnd"/>
       <w:r>
         <w:rPr>
           <w:lang w:val="de-DE"/>
@@ -185,63 +183,7 @@
         <w:rPr>
           <w:lang w:val="de-DE"/>
         </w:rPr>
-        <w:t xml:space="preserve">eine gemeinsame Entwicklung der ISO/IEC </w:t>
-      </w:r>
-      <w:proofErr w:type="spellStart"/>
-      <w:r>
-        <w:rPr>
-          <w:lang w:val="de-DE"/>
-        </w:rPr>
-        <w:t>Moving</w:t>
-      </w:r>
-      <w:proofErr w:type="spellEnd"/>
-      <w:r>
-        <w:rPr>
-          <w:lang w:val="de-DE"/>
-        </w:rPr>
-        <w:t xml:space="preserve"> Picture </w:t>
-      </w:r>
-      <w:proofErr w:type="spellStart"/>
-      <w:r>
-        <w:rPr>
-          <w:lang w:val="de-DE"/>
-        </w:rPr>
-        <w:t>Experts</w:t>
-      </w:r>
-      <w:proofErr w:type="spellEnd"/>
-      <w:r>
-        <w:rPr>
-          <w:lang w:val="de-DE"/>
-        </w:rPr>
-        <w:t xml:space="preserve"> Group (MPEG) und der ITU-T Video </w:t>
-      </w:r>
-      <w:proofErr w:type="spellStart"/>
-      <w:r>
-        <w:rPr>
-          <w:lang w:val="de-DE"/>
-        </w:rPr>
-        <w:t>Coding</w:t>
-      </w:r>
-      <w:proofErr w:type="spellEnd"/>
-      <w:r>
-        <w:rPr>
-          <w:lang w:val="de-DE"/>
-        </w:rPr>
-        <w:t xml:space="preserve"> </w:t>
-      </w:r>
-      <w:proofErr w:type="spellStart"/>
-      <w:r>
-        <w:rPr>
-          <w:lang w:val="de-DE"/>
-        </w:rPr>
-        <w:t>Experts</w:t>
-      </w:r>
-      <w:proofErr w:type="spellEnd"/>
-      <w:r>
-        <w:rPr>
-          <w:lang w:val="de-DE"/>
-        </w:rPr>
-        <w:t xml:space="preserve"> Group (VCEG). </w:t>
+        <w:t>eine gemeinsame Entwicklung der ISO/IEC Moving Picture Experts Group (MPEG) und der ITU-T Video Coding Experts Group (VCEG). </w:t>
       </w:r>
     </w:p>
     <w:p>
@@ -352,7 +294,7 @@
                     </pic:cNvPicPr>
                   </pic:nvPicPr>
                   <pic:blipFill>
-                    <a:blip r:embed="rId5">
+                    <a:blip r:embed="rId6">
                       <a:extLst>
                         <a:ext uri="{28A0092B-C50C-407E-A947-70E740481C1C}">
                           <a14:useLocalDpi xmlns:a14="http://schemas.microsoft.com/office/drawing/2010/main" val="0"/>
@@ -487,30 +429,8 @@
         <w:rPr>
           <w:lang w:val="de-DE"/>
         </w:rPr>
-        <w:t xml:space="preserve">Group </w:t>
-      </w:r>
-      <w:proofErr w:type="spellStart"/>
-      <w:r>
-        <w:rPr>
-          <w:lang w:val="de-DE"/>
-        </w:rPr>
-        <w:t>of</w:t>
-      </w:r>
-      <w:proofErr w:type="spellEnd"/>
-      <w:r>
-        <w:rPr>
-          <w:lang w:val="de-DE"/>
-        </w:rPr>
-        <w:t xml:space="preserve"> </w:t>
-      </w:r>
-      <w:proofErr w:type="spellStart"/>
-      <w:r>
-        <w:rPr>
-          <w:lang w:val="de-DE"/>
-        </w:rPr>
-        <w:t>pictures</w:t>
-      </w:r>
-      <w:proofErr w:type="spellEnd"/>
+        <w:t>Group of pictures</w:t>
+      </w:r>
       <w:r>
         <w:rPr>
           <w:lang w:val="de-DE"/>
@@ -535,49 +455,7 @@
         <w:rPr>
           <w:lang w:val="de-DE"/>
         </w:rPr>
-        <w:t>I Frame (</w:t>
-      </w:r>
-      <w:proofErr w:type="spellStart"/>
-      <w:r>
-        <w:rPr>
-          <w:lang w:val="de-DE"/>
-        </w:rPr>
-        <w:t>intra</w:t>
-      </w:r>
-      <w:proofErr w:type="spellEnd"/>
-      <w:r>
-        <w:rPr>
-          <w:lang w:val="de-DE"/>
-        </w:rPr>
-        <w:t xml:space="preserve"> </w:t>
-      </w:r>
-      <w:proofErr w:type="spellStart"/>
-      <w:r>
-        <w:rPr>
-          <w:lang w:val="de-DE"/>
-        </w:rPr>
-        <w:t>coded</w:t>
-      </w:r>
-      <w:proofErr w:type="spellEnd"/>
-      <w:r>
-        <w:rPr>
-          <w:lang w:val="de-DE"/>
-        </w:rPr>
-        <w:t xml:space="preserve"> </w:t>
-      </w:r>
-      <w:proofErr w:type="spellStart"/>
-      <w:r>
-        <w:rPr>
-          <w:lang w:val="de-DE"/>
-        </w:rPr>
-        <w:t>picture</w:t>
-      </w:r>
-      <w:proofErr w:type="spellEnd"/>
-      <w:r>
-        <w:rPr>
-          <w:lang w:val="de-DE"/>
-        </w:rPr>
-        <w:t xml:space="preserve">) </w:t>
+        <w:t xml:space="preserve">I Frame (intra coded picture) </w:t>
       </w:r>
       <w:r>
         <w:rPr>
@@ -657,77 +535,7 @@
         <w:rPr>
           <w:lang w:val="de-DE"/>
         </w:rPr>
-        <w:t>(</w:t>
-      </w:r>
-      <w:proofErr w:type="spellStart"/>
-      <w:r>
-        <w:rPr>
-          <w:lang w:val="de-DE"/>
-        </w:rPr>
-        <w:t>predictive</w:t>
-      </w:r>
-      <w:proofErr w:type="spellEnd"/>
-      <w:r>
-        <w:rPr>
-          <w:lang w:val="de-DE"/>
-        </w:rPr>
-        <w:t xml:space="preserve"> </w:t>
-      </w:r>
-      <w:proofErr w:type="spellStart"/>
-      <w:r>
-        <w:rPr>
-          <w:lang w:val="de-DE"/>
-        </w:rPr>
-        <w:t>coded</w:t>
-      </w:r>
-      <w:proofErr w:type="spellEnd"/>
-      <w:r>
-        <w:rPr>
-          <w:lang w:val="de-DE"/>
-        </w:rPr>
-        <w:t xml:space="preserve"> </w:t>
-      </w:r>
-      <w:proofErr w:type="spellStart"/>
-      <w:r>
-        <w:rPr>
-          <w:lang w:val="de-DE"/>
-        </w:rPr>
-        <w:t>picture</w:t>
-      </w:r>
-      <w:proofErr w:type="spellEnd"/>
-      <w:r>
-        <w:rPr>
-          <w:lang w:val="de-DE"/>
-        </w:rPr>
-        <w:t xml:space="preserve">) ist ein durch </w:t>
-      </w:r>
-      <w:proofErr w:type="spellStart"/>
-      <w:r>
-        <w:rPr>
-          <w:lang w:val="de-DE"/>
-        </w:rPr>
-        <w:t>motion</w:t>
-      </w:r>
-      <w:proofErr w:type="spellEnd"/>
-      <w:r>
-        <w:rPr>
-          <w:lang w:val="de-DE"/>
-        </w:rPr>
-        <w:t xml:space="preserve"> </w:t>
-      </w:r>
-      <w:proofErr w:type="spellStart"/>
-      <w:r>
-        <w:rPr>
-          <w:lang w:val="de-DE"/>
-        </w:rPr>
-        <w:t>prediction</w:t>
-      </w:r>
-      <w:proofErr w:type="spellEnd"/>
-      <w:r>
-        <w:rPr>
-          <w:lang w:val="de-DE"/>
-        </w:rPr>
-        <w:t xml:space="preserve"> komprimiertes Bild</w:t>
+        <w:t>(predictive coded picture) ist ein durch motion prediction komprimiertes Bild</w:t>
       </w:r>
       <w:r>
         <w:rPr>
@@ -753,49 +561,7 @@
         <w:rPr>
           <w:lang w:val="de-DE"/>
         </w:rPr>
-        <w:t>B Frame (</w:t>
-      </w:r>
-      <w:proofErr w:type="spellStart"/>
-      <w:r>
-        <w:rPr>
-          <w:lang w:val="de-DE"/>
-        </w:rPr>
-        <w:t>bipredictive</w:t>
-      </w:r>
-      <w:proofErr w:type="spellEnd"/>
-      <w:r>
-        <w:rPr>
-          <w:lang w:val="de-DE"/>
-        </w:rPr>
-        <w:t xml:space="preserve"> </w:t>
-      </w:r>
-      <w:proofErr w:type="spellStart"/>
-      <w:r>
-        <w:rPr>
-          <w:lang w:val="de-DE"/>
-        </w:rPr>
-        <w:t>coded</w:t>
-      </w:r>
-      <w:proofErr w:type="spellEnd"/>
-      <w:r>
-        <w:rPr>
-          <w:lang w:val="de-DE"/>
-        </w:rPr>
-        <w:t xml:space="preserve"> </w:t>
-      </w:r>
-      <w:proofErr w:type="spellStart"/>
-      <w:r>
-        <w:rPr>
-          <w:lang w:val="de-DE"/>
-        </w:rPr>
-        <w:t>picture</w:t>
-      </w:r>
-      <w:proofErr w:type="spellEnd"/>
-      <w:r>
-        <w:rPr>
-          <w:lang w:val="de-DE"/>
-        </w:rPr>
-        <w:t xml:space="preserve">) ist ähnlich wie das P Frame, entsteht aber aus </w:t>
+        <w:t xml:space="preserve">B Frame (bipredictive coded picture) ist ähnlich wie das P Frame, entsteht aber aus </w:t>
       </w:r>
       <w:r>
         <w:rPr>
@@ -843,7 +609,7 @@
                     </pic:cNvPicPr>
                   </pic:nvPicPr>
                   <pic:blipFill rotWithShape="1">
-                    <a:blip r:embed="rId6">
+                    <a:blip r:embed="rId7">
                       <a:extLst>
                         <a:ext uri="{28A0092B-C50C-407E-A947-70E740481C1C}">
                           <a14:useLocalDpi xmlns:a14="http://schemas.microsoft.com/office/drawing/2010/main" val="0"/>
@@ -886,13 +652,31 @@
         </w:rPr>
       </w:pPr>
       <w:r>
-        <w:t xml:space="preserve">Рисунок </w:t>
+        <w:t>Рисунок</w:t>
+      </w:r>
+      <w:r>
+        <w:rPr>
+          <w:lang w:val="de-DE"/>
+        </w:rPr>
+        <w:t xml:space="preserve"> </w:t>
       </w:r>
       <w:r>
         <w:fldChar w:fldCharType="begin"/>
       </w:r>
       <w:r>
-        <w:instrText xml:space="preserve"> SEQ Рисунок \* ARABIC </w:instrText>
+        <w:rPr>
+          <w:lang w:val="de-DE"/>
+        </w:rPr>
+        <w:instrText xml:space="preserve"> SEQ </w:instrText>
+      </w:r>
+      <w:r>
+        <w:instrText>Рисунок</w:instrText>
+      </w:r>
+      <w:r>
+        <w:rPr>
+          <w:lang w:val="de-DE"/>
+        </w:rPr>
+        <w:instrText xml:space="preserve"> \* ARABIC </w:instrText>
       </w:r>
       <w:r>
         <w:fldChar w:fldCharType="separate"/>
@@ -900,6 +684,7 @@
       <w:r>
         <w:rPr>
           <w:noProof/>
+          <w:lang w:val="de-DE"/>
         </w:rPr>
         <w:t>1</w:t>
       </w:r>
@@ -989,14 +774,12 @@
         </w:rPr>
         <w:t xml:space="preserve">drei Profile Mein, Main und </w:t>
       </w:r>
-      <w:proofErr w:type="spellStart"/>
       <w:r>
         <w:rPr>
           <w:lang w:val="de-DE"/>
         </w:rPr>
         <w:t>MainStillPicture</w:t>
       </w:r>
-      <w:proofErr w:type="spellEnd"/>
       <w:r>
         <w:rPr>
           <w:lang w:val="de-DE"/>
@@ -1074,49 +857,7 @@
         <w:rPr>
           <w:lang w:val="de-DE"/>
         </w:rPr>
-        <w:t xml:space="preserve"> wie etwa die </w:t>
-      </w:r>
-      <w:proofErr w:type="spellStart"/>
-      <w:r>
-        <w:rPr>
-          <w:lang w:val="de-DE"/>
-        </w:rPr>
-        <w:t>Scalable</w:t>
-      </w:r>
-      <w:proofErr w:type="spellEnd"/>
-      <w:r>
-        <w:rPr>
-          <w:lang w:val="de-DE"/>
-        </w:rPr>
-        <w:t>-Video-</w:t>
-      </w:r>
-      <w:proofErr w:type="spellStart"/>
-      <w:r>
-        <w:rPr>
-          <w:lang w:val="de-DE"/>
-        </w:rPr>
-        <w:t>Coding</w:t>
-      </w:r>
-      <w:proofErr w:type="spellEnd"/>
-      <w:r>
-        <w:rPr>
-          <w:lang w:val="de-DE"/>
-        </w:rPr>
-        <w:t>- (SHVC)[11] und die Multiview-Video-</w:t>
-      </w:r>
-      <w:proofErr w:type="spellStart"/>
-      <w:r>
-        <w:rPr>
-          <w:lang w:val="de-DE"/>
-        </w:rPr>
-        <w:t>Coding</w:t>
-      </w:r>
-      <w:proofErr w:type="spellEnd"/>
-      <w:r>
-        <w:rPr>
-          <w:lang w:val="de-DE"/>
-        </w:rPr>
-        <w:t>-Erweiterung (MV-HEVC).</w:t>
+        <w:t xml:space="preserve"> wie etwa die Scalable-Video-Coding- (SHVC)[11] und die Multiview-Video-Coding-Erweiterung (MV-HEVC).</w:t>
       </w:r>
     </w:p>
     <w:p>
@@ -1208,14 +949,7 @@
         <w:rPr>
           <w:lang w:val="de-DE"/>
         </w:rPr>
-        <w:t xml:space="preserve"> Decoder </w:t>
-      </w:r>
-      <w:proofErr w:type="spellStart"/>
-      <w:r>
-        <w:rPr>
-          <w:lang w:val="de-DE"/>
-        </w:rPr>
-        <w:t>B</w:t>
+        <w:t xml:space="preserve"> Decoder B</w:t>
       </w:r>
       <w:r>
         <w:rPr>
@@ -1223,7 +957,6 @@
         </w:rPr>
         <w:t>uffer</w:t>
       </w:r>
-      <w:proofErr w:type="spellEnd"/>
       <w:r>
         <w:rPr>
           <w:lang w:val="de-DE"/>
@@ -1278,7 +1011,6 @@
         <w:rPr>
           <w:lang w:val="de-DE"/>
         </w:rPr>
-        <w:lastRenderedPageBreak/>
         <w:t xml:space="preserve">Die Blockgröße kann von 64x64 bis 16x16 eingestellt werden. Die Prädiktionsblockgröße </w:t>
       </w:r>
     </w:p>
@@ -1348,8 +1080,8 @@
             <v:path o:extrusionok="f" gradientshapeok="t" o:connecttype="rect"/>
             <o:lock v:ext="edit" aspectratio="t"/>
           </v:shapetype>
-          <v:shape id="_x0000_i1025" type="#_x0000_t75" style="width:483.6pt;height:273.75pt">
-            <v:imagedata r:id="rId7" o:title="cgvyo7d"/>
+          <v:shape id="_x0000_i1025" type="#_x0000_t75" style="width:483.5pt;height:273.8pt">
+            <v:imagedata r:id="rId8" o:title="cgvyo7d"/>
           </v:shape>
         </w:pict>
       </w:r>
@@ -1534,21 +1266,7 @@
         <w:rPr>
           <w:lang w:val="de-DE"/>
         </w:rPr>
-        <w:t xml:space="preserve"> einen Satz von Beschränkungen für die mit der Rechenleistung des Decoders und Speichernutzung zugeordneten Datenstroms. Die Höhe wird auf der Grundlage der maximalen Abtastrate, die maximale Bildgröße, maximale Durchflussrate, minimale Kompressionsverhältnis und verfügt über einen Frame-</w:t>
-      </w:r>
-      <w:proofErr w:type="spellStart"/>
-      <w:r>
-        <w:rPr>
-          <w:lang w:val="de-DE"/>
-        </w:rPr>
-        <w:t>Buffer</w:t>
-      </w:r>
-      <w:proofErr w:type="spellEnd"/>
-      <w:r>
-        <w:rPr>
-          <w:lang w:val="de-DE"/>
-        </w:rPr>
-        <w:t xml:space="preserve"> der Decoder und Encoder.</w:t>
+        <w:t xml:space="preserve"> einen Satz von Beschränkungen für die mit der Rechenleistung des Decoders und Speichernutzung zugeordneten Datenstroms. Die Höhe wird auf der Grundlage der maximalen Abtastrate, die maximale Bildgröße, maximale Durchflussrate, minimale Kompressionsverhältnis und verfügt über einen Frame-Buffer der Decoder und Encoder.</w:t>
       </w:r>
       <w:r>
         <w:rPr>
@@ -1569,14 +1287,8 @@
         <w:pStyle w:val="a3"/>
         <w:keepNext/>
       </w:pPr>
-      <w:proofErr w:type="spellStart"/>
-      <w:r>
-        <w:lastRenderedPageBreak/>
-        <w:t>Tabelle</w:t>
-      </w:r>
-      <w:proofErr w:type="spellEnd"/>
-      <w:r>
-        <w:t xml:space="preserve"> </w:t>
+      <w:r>
+        <w:t xml:space="preserve">Tabelle </w:t>
       </w:r>
       <w:r>
         <w:fldChar w:fldCharType="begin"/>
@@ -1864,33 +1576,7 @@
                 <w:lang w:val="de-DE"/>
               </w:rPr>
               <w:br/>
-              <w:t>(</w:t>
-            </w:r>
-            <w:proofErr w:type="spellStart"/>
-            <w:r>
-              <w:rPr>
-                <w:rFonts w:cs="Arial"/>
-                <w:b/>
-                <w:bCs/>
-                <w:color w:val="000000"/>
-                <w:sz w:val="20"/>
-                <w:szCs w:val="20"/>
-                <w:lang w:val="de-DE"/>
-              </w:rPr>
-              <w:t>kbit</w:t>
-            </w:r>
-            <w:proofErr w:type="spellEnd"/>
-            <w:r>
-              <w:rPr>
-                <w:rFonts w:cs="Arial"/>
-                <w:b/>
-                <w:bCs/>
-                <w:color w:val="000000"/>
-                <w:sz w:val="20"/>
-                <w:szCs w:val="20"/>
-                <w:lang w:val="de-DE"/>
-              </w:rPr>
-              <w:t>/s)</w:t>
+              <w:t>(kbit/s)</w:t>
             </w:r>
           </w:p>
         </w:tc>
@@ -1950,9 +1636,8 @@
                 <w:lang w:val="de-DE"/>
               </w:rPr>
               <w:br/>
-              <w:t xml:space="preserve">max. </w:t>
-            </w:r>
-            <w:proofErr w:type="spellStart"/>
+              <w:t>max. Freq.</w:t>
+            </w:r>
             <w:r>
               <w:rPr>
                 <w:rFonts w:cs="Arial"/>
@@ -1963,10 +1648,14 @@
                 <w:szCs w:val="20"/>
                 <w:lang w:val="de-DE"/>
               </w:rPr>
-              <w:t>Freq</w:t>
-            </w:r>
-            <w:proofErr w:type="spellEnd"/>
-            <w:r>
+              <w:br/>
+              <w:t>(Max. Größe</w:t>
+            </w:r>
+          </w:p>
+          <w:p>
+            <w:pPr>
+              <w:spacing w:after="0" w:line="240" w:lineRule="auto"/>
+              <w:jc w:val="center"/>
               <w:rPr>
                 <w:rFonts w:cs="Arial"/>
                 <w:b/>
@@ -1976,8 +1665,7 @@
                 <w:szCs w:val="20"/>
                 <w:lang w:val="de-DE"/>
               </w:rPr>
-              <w:t>.</w:t>
-            </w:r>
+            </w:pPr>
             <w:r>
               <w:rPr>
                 <w:rFonts w:cs="Arial"/>
@@ -1988,49 +1676,7 @@
                 <w:szCs w:val="20"/>
                 <w:lang w:val="de-DE"/>
               </w:rPr>
-              <w:br/>
-              <w:t>(Max. Größe</w:t>
-            </w:r>
-          </w:p>
-          <w:p>
-            <w:pPr>
-              <w:spacing w:after="0" w:line="240" w:lineRule="auto"/>
-              <w:jc w:val="center"/>
-              <w:rPr>
-                <w:rFonts w:cs="Arial"/>
-                <w:b/>
-                <w:bCs/>
-                <w:color w:val="000000"/>
-                <w:sz w:val="20"/>
-                <w:szCs w:val="20"/>
-                <w:lang w:val="de-DE"/>
-              </w:rPr>
-            </w:pPr>
-            <w:proofErr w:type="spellStart"/>
-            <w:r>
-              <w:rPr>
-                <w:rFonts w:cs="Arial"/>
-                <w:b/>
-                <w:bCs/>
-                <w:color w:val="000000"/>
-                <w:sz w:val="20"/>
-                <w:szCs w:val="20"/>
-                <w:lang w:val="de-DE"/>
-              </w:rPr>
-              <w:t>Framebuffer</w:t>
-            </w:r>
-            <w:proofErr w:type="spellEnd"/>
-            <w:r>
-              <w:rPr>
-                <w:rFonts w:cs="Arial"/>
-                <w:b/>
-                <w:bCs/>
-                <w:color w:val="000000"/>
-                <w:sz w:val="20"/>
-                <w:szCs w:val="20"/>
-                <w:lang w:val="de-DE"/>
-              </w:rPr>
-              <w:t>)</w:t>
+              <w:t>Framebuffer)</w:t>
             </w:r>
           </w:p>
           <w:p>
@@ -4692,7 +4338,6 @@
                 <w:color w:val="000000"/>
                 <w:sz w:val="21"/>
               </w:rPr>
-              <w:lastRenderedPageBreak/>
               <w:t>5.1</w:t>
             </w:r>
           </w:p>
@@ -6158,7 +5803,7 @@
         </w:rPr>
         <w:t xml:space="preserve">Auf der Seite </w:t>
       </w:r>
-      <w:hyperlink r:id="rId8" w:history="1">
+      <w:hyperlink r:id="rId9" w:history="1">
         <w:r>
           <w:rPr>
             <w:rStyle w:val="afe"/>
@@ -6239,28 +5884,12 @@
         </w:rPr>
         <w:t>„</w:t>
       </w:r>
-      <w:proofErr w:type="spellStart"/>
-      <w:r>
-        <w:rPr>
-          <w:lang w:val="de-DE"/>
-        </w:rPr>
-        <w:t>hevc</w:t>
-      </w:r>
-      <w:proofErr w:type="spellEnd"/>
-      <w:r>
-        <w:rPr>
-          <w:lang w:val="de-DE"/>
-        </w:rPr>
-        <w:t>\</w:t>
-      </w:r>
-      <w:proofErr w:type="spellStart"/>
-      <w:r>
-        <w:rPr>
-          <w:lang w:val="de-DE"/>
-        </w:rPr>
-        <w:t>build</w:t>
-      </w:r>
-      <w:proofErr w:type="spellEnd"/>
+      <w:r>
+        <w:rPr>
+          <w:lang w:val="de-DE"/>
+        </w:rPr>
+        <w:t>hevc\build</w:t>
+      </w:r>
       <w:r>
         <w:rPr>
           <w:lang w:val="de-DE"/>
@@ -6279,28 +5908,12 @@
         </w:rPr>
         <w:t>„</w:t>
       </w:r>
-      <w:proofErr w:type="spellStart"/>
-      <w:r>
-        <w:rPr>
-          <w:lang w:val="de-DE"/>
-        </w:rPr>
-        <w:t>hevc</w:t>
-      </w:r>
-      <w:proofErr w:type="spellEnd"/>
-      <w:r>
-        <w:rPr>
-          <w:lang w:val="de-DE"/>
-        </w:rPr>
-        <w:t>\bin\vc10\x64\</w:t>
-      </w:r>
-      <w:proofErr w:type="spellStart"/>
-      <w:r>
-        <w:rPr>
-          <w:lang w:val="de-DE"/>
-        </w:rPr>
-        <w:t>Debug</w:t>
-      </w:r>
-      <w:proofErr w:type="spellEnd"/>
+      <w:r>
+        <w:rPr>
+          <w:lang w:val="de-DE"/>
+        </w:rPr>
+        <w:t>hevc\bin\vc10\x64\Debug</w:t>
+      </w:r>
       <w:r>
         <w:rPr>
           <w:lang w:val="de-DE"/>
@@ -6380,28 +5993,12 @@
         </w:rPr>
         <w:t>Noch ein wichtiger Ordner ist „</w:t>
       </w:r>
-      <w:proofErr w:type="spellStart"/>
-      <w:r>
-        <w:rPr>
-          <w:lang w:val="de-DE"/>
-        </w:rPr>
-        <w:t>hevc</w:t>
-      </w:r>
-      <w:proofErr w:type="spellEnd"/>
-      <w:r>
-        <w:rPr>
-          <w:lang w:val="de-DE"/>
-        </w:rPr>
-        <w:t>\</w:t>
-      </w:r>
-      <w:proofErr w:type="spellStart"/>
-      <w:r>
-        <w:rPr>
-          <w:lang w:val="de-DE"/>
-        </w:rPr>
-        <w:t>cfg</w:t>
-      </w:r>
-      <w:proofErr w:type="spellEnd"/>
+      <w:r>
+        <w:rPr>
+          <w:lang w:val="de-DE"/>
+        </w:rPr>
+        <w:t>hevc\cfg</w:t>
+      </w:r>
       <w:r>
         <w:rPr>
           <w:lang w:val="de-DE"/>
@@ -6437,7 +6034,6 @@
         <w:rPr>
           <w:lang w:val="de-DE"/>
         </w:rPr>
-        <w:lastRenderedPageBreak/>
         <w:t>HEVC Parameter</w:t>
       </w:r>
     </w:p>
@@ -6645,9 +6241,9 @@
         </w:rPr>
         <w:object w:dxaOrig="1440" w:dyaOrig="1440" w14:anchorId="25F02BB6">
           <v:shape id="_x0000_s1029" type="#_x0000_t75" style="position:absolute;margin-left:361.25pt;margin-top:155.4pt;width:70pt;height:57pt;z-index:251693056;mso-position-horizontal-relative:text;mso-position-vertical-relative:text" stroked="t" strokecolor="#570a09 [1604]" strokeweight="1pt">
-            <v:imagedata r:id="rId9" o:title=""/>
+            <v:imagedata r:id="rId10" o:title=""/>
           </v:shape>
-          <o:OLEObject Type="Embed" ProgID="Photoshop.Image.13" ShapeID="_x0000_s1029" DrawAspect="Content" ObjectID="_1507676519" r:id="rId10">
+          <o:OLEObject Type="Embed" ProgID="Photoshop.Image.13" ShapeID="_x0000_s1029" DrawAspect="Content" ObjectID="_1507763957" r:id="rId11">
             <o:FieldCodes>\s</o:FieldCodes>
           </o:OLEObject>
         </w:object>
@@ -6658,9 +6254,9 @@
         </w:rPr>
         <w:object w:dxaOrig="1440" w:dyaOrig="1440" w14:anchorId="08DE88CC">
           <v:shape id="_x0000_s1028" type="#_x0000_t75" style="position:absolute;margin-left:361.25pt;margin-top:94.05pt;width:70pt;height:61.5pt;z-index:251691008;mso-position-horizontal-relative:text;mso-position-vertical-relative:text" stroked="t" strokecolor="#570a09 [1604]" strokeweight="1pt">
-            <v:imagedata r:id="rId11" o:title=""/>
+            <v:imagedata r:id="rId12" o:title=""/>
           </v:shape>
-          <o:OLEObject Type="Embed" ProgID="Photoshop.Image.13" ShapeID="_x0000_s1028" DrawAspect="Content" ObjectID="_1507676520" r:id="rId12">
+          <o:OLEObject Type="Embed" ProgID="Photoshop.Image.13" ShapeID="_x0000_s1028" DrawAspect="Content" ObjectID="_1507763958" r:id="rId13">
             <o:FieldCodes>\s</o:FieldCodes>
           </o:OLEObject>
         </w:object>
@@ -6671,9 +6267,9 @@
         </w:rPr>
         <w:object w:dxaOrig="1440" w:dyaOrig="1440" w14:anchorId="1A404F2E">
           <v:shape id="_x0000_s1027" type="#_x0000_t75" style="position:absolute;margin-left:240.3pt;margin-top:94.05pt;width:118.8pt;height:118.3pt;z-index:251688960;mso-position-horizontal-relative:text;mso-position-vertical-relative:text" stroked="t" strokecolor="#570a09 [1604]" strokeweight="1pt">
-            <v:imagedata r:id="rId13" o:title=""/>
+            <v:imagedata r:id="rId14" o:title=""/>
           </v:shape>
-          <o:OLEObject Type="Embed" ProgID="Photoshop.Image.13" ShapeID="_x0000_s1027" DrawAspect="Content" ObjectID="_1507676521" r:id="rId14">
+          <o:OLEObject Type="Embed" ProgID="Photoshop.Image.13" ShapeID="_x0000_s1027" DrawAspect="Content" ObjectID="_1507763959" r:id="rId15">
             <o:FieldCodes>\s</o:FieldCodes>
           </o:OLEObject>
         </w:object>
@@ -6684,9 +6280,9 @@
         </w:rPr>
         <w:object w:dxaOrig="1440" w:dyaOrig="1440" w14:anchorId="1C5C565A">
           <v:shape id="_x0000_s1026" type="#_x0000_t75" style="position:absolute;margin-left:72.15pt;margin-top:94.05pt;width:118.8pt;height:118.95pt;z-index:251686912;mso-position-horizontal-relative:text;mso-position-vertical-relative:text" stroked="t" strokecolor="#570a09 [1604]" strokeweight="1pt">
-            <v:imagedata r:id="rId15" o:title=""/>
+            <v:imagedata r:id="rId16" o:title=""/>
           </v:shape>
-          <o:OLEObject Type="Embed" ProgID="Photoshop.Image.13" ShapeID="_x0000_s1026" DrawAspect="Content" ObjectID="_1507676522" r:id="rId16">
+          <o:OLEObject Type="Embed" ProgID="Photoshop.Image.13" ShapeID="_x0000_s1026" DrawAspect="Content" ObjectID="_1507763960" r:id="rId17">
             <o:FieldCodes>\s</o:FieldCodes>
           </o:OLEObject>
         </w:object>
@@ -7785,7 +7381,6 @@
         </w:rPr>
         <w:t xml:space="preserve">TAppEncoder.exe -c </w:t>
       </w:r>
-      <w:proofErr w:type="spellStart"/>
       <w:r>
         <w:rPr>
           <w:color w:val="580A09" w:themeColor="accent1" w:themeShade="80"/>
@@ -7798,47 +7393,14 @@
           <w:color w:val="580A09" w:themeColor="accent1" w:themeShade="80"/>
           <w:lang w:val="en-US"/>
         </w:rPr>
-        <w:t>.cfg</w:t>
-      </w:r>
-      <w:proofErr w:type="spellEnd"/>
+        <w:t xml:space="preserve">.cfg -i </w:t>
+      </w:r>
       <w:r>
         <w:rPr>
           <w:color w:val="580A09" w:themeColor="accent1" w:themeShade="80"/>
           <w:lang w:val="en-US"/>
         </w:rPr>
-        <w:t xml:space="preserve"> -</w:t>
-      </w:r>
-      <w:proofErr w:type="spellStart"/>
-      <w:r>
-        <w:rPr>
-          <w:color w:val="580A09" w:themeColor="accent1" w:themeShade="80"/>
-          <w:lang w:val="en-US"/>
-        </w:rPr>
-        <w:t>i</w:t>
-      </w:r>
-      <w:proofErr w:type="spellEnd"/>
-      <w:r>
-        <w:rPr>
-          <w:color w:val="580A09" w:themeColor="accent1" w:themeShade="80"/>
-          <w:lang w:val="en-US"/>
-        </w:rPr>
-        <w:t xml:space="preserve"> </w:t>
-      </w:r>
-      <w:proofErr w:type="spellStart"/>
-      <w:r>
-        <w:rPr>
-          <w:color w:val="580A09" w:themeColor="accent1" w:themeShade="80"/>
-          <w:lang w:val="en-US"/>
-        </w:rPr>
-        <w:t>RAW.yuv</w:t>
-      </w:r>
-      <w:proofErr w:type="spellEnd"/>
-      <w:r>
-        <w:rPr>
-          <w:color w:val="580A09" w:themeColor="accent1" w:themeShade="80"/>
-          <w:lang w:val="en-US"/>
-        </w:rPr>
-        <w:t>”</w:t>
+        <w:t>RAW.yuv”</w:t>
       </w:r>
     </w:p>
     <w:p>
@@ -7896,21 +7458,7 @@
         <w:rPr>
           <w:lang w:val="de-DE"/>
         </w:rPr>
-        <w:t>-c steht für „</w:t>
-      </w:r>
-      <w:proofErr w:type="spellStart"/>
-      <w:r>
-        <w:rPr>
-          <w:lang w:val="de-DE"/>
-        </w:rPr>
-        <w:t>Config</w:t>
-      </w:r>
-      <w:proofErr w:type="spellEnd"/>
-      <w:r>
-        <w:rPr>
-          <w:lang w:val="de-DE"/>
-        </w:rPr>
-        <w:t xml:space="preserve">“ hinter der -c steht </w:t>
+        <w:t xml:space="preserve">-c steht für „Config“ hinter der -c steht </w:t>
       </w:r>
       <w:r>
         <w:rPr>
@@ -7965,21 +7513,325 @@
         <w:rPr>
           <w:lang w:val="de-DE"/>
         </w:rPr>
-        <w:t xml:space="preserve">hinter der -i steht Pfad zur </w:t>
-      </w:r>
-      <w:proofErr w:type="spellStart"/>
-      <w:r>
-        <w:rPr>
-          <w:lang w:val="de-DE"/>
-        </w:rPr>
-        <w:t>yuv</w:t>
-      </w:r>
-      <w:proofErr w:type="spellEnd"/>
-      <w:r>
-        <w:rPr>
-          <w:lang w:val="de-DE"/>
-        </w:rPr>
-        <w:t xml:space="preserve"> Videofile. </w:t>
+        <w:t xml:space="preserve">hinter der -i steht Pfad zur yuv Videofile. </w:t>
+      </w:r>
+    </w:p>
+    <w:p>
+      <w:pPr>
+        <w:rPr>
+          <w:lang w:val="de-DE"/>
+        </w:rPr>
+      </w:pPr>
+    </w:p>
+    <w:p>
+      <w:pPr>
+        <w:rPr>
+          <w:lang w:val="de-DE"/>
+        </w:rPr>
+      </w:pPr>
+      <w:r>
+        <w:rPr>
+          <w:lang w:val="de-DE"/>
+        </w:rPr>
+        <w:t>Im Ordner „</w:t>
+      </w:r>
+      <w:r>
+        <w:rPr>
+          <w:lang w:val="de-DE"/>
+        </w:rPr>
+        <w:t>hevc\cfg</w:t>
+      </w:r>
+      <w:r>
+        <w:rPr>
+          <w:lang w:val="de-DE"/>
+        </w:rPr>
+        <w:t xml:space="preserve">“ Liegen die Beispieldaten für die Konfigurationsdatei. Um viel Arbeit zu sparen nimmt man am besten eine Datei aus dem Ordner und verändert es so, dass es zu der Aufgabe passt. </w:t>
+      </w:r>
+    </w:p>
+    <w:p>
+      <w:pPr>
+        <w:rPr>
+          <w:lang w:val="de-DE"/>
+        </w:rPr>
+      </w:pPr>
+    </w:p>
+    <w:p>
+      <w:pPr>
+        <w:rPr>
+          <w:lang w:val="de-DE"/>
+        </w:rPr>
+      </w:pPr>
+      <w:r>
+        <w:rPr>
+          <w:lang w:val="de-DE"/>
+        </w:rPr>
+        <w:t>Hier sind die wichtigsten Einstellungen:</w:t>
+      </w:r>
+    </w:p>
+    <w:p>
+      <w:pPr>
+        <w:pStyle w:val="af5"/>
+        <w:numPr>
+          <w:ilvl w:val="0"/>
+          <w:numId w:val="1"/>
+        </w:numPr>
+        <w:rPr>
+          <w:lang w:val="de-DE"/>
+        </w:rPr>
+      </w:pPr>
+      <w:r>
+        <w:rPr>
+          <w:lang w:val="de-DE"/>
+        </w:rPr>
+        <w:t>BitstreamFile</w:t>
+      </w:r>
+      <w:r>
+        <w:rPr>
+          <w:lang w:val="de-DE"/>
+        </w:rPr>
+        <w:t xml:space="preserve"> – Das Ausgangsfile (Komprimiertes Video). Muss immer eingegeben werden, sonst wird nicht gespeichert.</w:t>
+      </w:r>
+    </w:p>
+    <w:p>
+      <w:pPr>
+        <w:pStyle w:val="af5"/>
+        <w:numPr>
+          <w:ilvl w:val="0"/>
+          <w:numId w:val="1"/>
+        </w:numPr>
+        <w:rPr>
+          <w:lang w:val="de-DE"/>
+        </w:rPr>
+      </w:pPr>
+      <w:r>
+        <w:rPr>
+          <w:lang w:val="de-DE"/>
+        </w:rPr>
+        <w:t>ReconFile</w:t>
+      </w:r>
+      <w:r>
+        <w:rPr>
+          <w:lang w:val="de-DE"/>
+        </w:rPr>
+        <w:t xml:space="preserve"> – Das decodiertes F</w:t>
+      </w:r>
+      <w:r>
+        <w:rPr>
+          <w:lang w:val="de-DE"/>
+        </w:rPr>
+        <w:t xml:space="preserve">ile im yuv Format. </w:t>
+      </w:r>
+    </w:p>
+    <w:p>
+      <w:pPr>
+        <w:pStyle w:val="af5"/>
+        <w:numPr>
+          <w:ilvl w:val="0"/>
+          <w:numId w:val="1"/>
+        </w:numPr>
+        <w:rPr>
+          <w:lang w:val="de-DE"/>
+        </w:rPr>
+      </w:pPr>
+      <w:r>
+        <w:rPr>
+          <w:lang w:val="de-DE"/>
+        </w:rPr>
+        <w:t>FrameSkip</w:t>
+      </w:r>
+      <w:r>
+        <w:rPr>
+          <w:lang w:val="de-DE"/>
+        </w:rPr>
+        <w:t xml:space="preserve"> und </w:t>
+      </w:r>
+      <w:r>
+        <w:rPr>
+          <w:lang w:val="de-DE"/>
+        </w:rPr>
+        <w:t>FramesToBeEncoded</w:t>
+      </w:r>
+      <w:r>
+        <w:rPr>
+          <w:lang w:val="de-DE"/>
+        </w:rPr>
+        <w:t xml:space="preserve"> – Welches Bereich soll komprimiert werden.</w:t>
+      </w:r>
+    </w:p>
+    <w:p>
+      <w:pPr>
+        <w:pStyle w:val="af5"/>
+        <w:numPr>
+          <w:ilvl w:val="0"/>
+          <w:numId w:val="1"/>
+        </w:numPr>
+        <w:rPr>
+          <w:lang w:val="de-DE"/>
+        </w:rPr>
+      </w:pPr>
+      <w:r>
+        <w:rPr>
+          <w:lang w:val="de-DE"/>
+        </w:rPr>
+        <w:t>FrameRate</w:t>
+      </w:r>
+      <w:r>
+        <w:rPr>
+          <w:lang w:val="de-DE"/>
+        </w:rPr>
+        <w:t xml:space="preserve">, </w:t>
+      </w:r>
+      <w:r>
+        <w:rPr>
+          <w:lang w:val="de-DE"/>
+        </w:rPr>
+        <w:t>SourceWidth</w:t>
+      </w:r>
+      <w:r>
+        <w:rPr>
+          <w:lang w:val="de-DE"/>
+        </w:rPr>
+        <w:t xml:space="preserve"> und </w:t>
+      </w:r>
+      <w:r>
+        <w:rPr>
+          <w:lang w:val="de-DE"/>
+        </w:rPr>
+        <w:t>SourceHeight</w:t>
+      </w:r>
+      <w:r>
+        <w:rPr>
+          <w:lang w:val="de-DE"/>
+        </w:rPr>
+        <w:t xml:space="preserve"> – Information über yuv Video. Da das Video kein Header enthält muss man es per Hand eingeben.</w:t>
+      </w:r>
+    </w:p>
+    <w:p>
+      <w:pPr>
+        <w:pStyle w:val="af5"/>
+        <w:numPr>
+          <w:ilvl w:val="0"/>
+          <w:numId w:val="1"/>
+        </w:numPr>
+        <w:rPr>
+          <w:lang w:val="de-DE"/>
+        </w:rPr>
+      </w:pPr>
+      <w:r>
+        <w:rPr>
+          <w:lang w:val="de-DE"/>
+        </w:rPr>
+        <w:t>Profile</w:t>
+      </w:r>
+      <w:r>
+        <w:rPr>
+          <w:lang w:val="de-DE"/>
+        </w:rPr>
+        <w:t xml:space="preserve"> – Welches Profil soll benutzt werden. Wenn es weggelassen wird, dann zahlt es als „none“.</w:t>
+      </w:r>
+    </w:p>
+    <w:p>
+      <w:pPr>
+        <w:pStyle w:val="af5"/>
+        <w:numPr>
+          <w:ilvl w:val="0"/>
+          <w:numId w:val="1"/>
+        </w:numPr>
+        <w:rPr>
+          <w:lang w:val="de-DE"/>
+        </w:rPr>
+      </w:pPr>
+      <w:r>
+        <w:rPr>
+          <w:lang w:val="de-DE"/>
+        </w:rPr>
+        <w:t>Level – Welches Level benutzt wird. Wie mit dem Profil als Default steht „none“</w:t>
+      </w:r>
+    </w:p>
+    <w:p>
+      <w:pPr>
+        <w:pStyle w:val="af5"/>
+        <w:numPr>
+          <w:ilvl w:val="0"/>
+          <w:numId w:val="1"/>
+        </w:numPr>
+        <w:rPr>
+          <w:lang w:val="de-DE"/>
+        </w:rPr>
+      </w:pPr>
+      <w:r>
+        <w:rPr>
+          <w:lang w:val="de-DE"/>
+        </w:rPr>
+        <w:t>QP</w:t>
+      </w:r>
+      <w:r>
+        <w:rPr>
+          <w:lang w:val="de-DE"/>
+        </w:rPr>
+        <w:t xml:space="preserve"> – </w:t>
+      </w:r>
+      <w:r>
+        <w:rPr>
+          <w:lang w:val="de-DE"/>
+        </w:rPr>
+        <w:t>Quantisierungsp</w:t>
+      </w:r>
+      <w:r>
+        <w:rPr>
+          <w:lang w:val="de-DE"/>
+        </w:rPr>
+        <w:t>arameter</w:t>
+      </w:r>
+      <w:r>
+        <w:rPr>
+          <w:lang w:val="de-DE"/>
+        </w:rPr>
+        <w:t xml:space="preserve">. 0 ist </w:t>
+      </w:r>
+      <w:r>
+        <w:rPr>
+          <w:lang w:val="de-DE"/>
+        </w:rPr>
+        <w:t xml:space="preserve">Beste Qualität 51 ist Maximale Quantisierung. </w:t>
+      </w:r>
+    </w:p>
+    <w:p>
+      <w:pPr>
+        <w:rPr>
+          <w:lang w:val="de-DE"/>
+        </w:rPr>
+      </w:pPr>
+      <w:r>
+        <w:rPr>
+          <w:lang w:val="de-DE"/>
+        </w:rPr>
+        <w:t xml:space="preserve"> </w:t>
+      </w:r>
+    </w:p>
+    <w:p>
+      <w:pPr>
+        <w:rPr>
+          <w:lang w:val="de-DE"/>
+        </w:rPr>
+      </w:pPr>
+      <w:r>
+        <w:rPr>
+          <w:lang w:val="de-DE"/>
+        </w:rPr>
+        <w:t>Den restlichen Parameter kann man aus der Beispieldatei Kopieren. Im Ordner „</w:t>
+      </w:r>
+      <w:r>
+        <w:rPr>
+          <w:lang w:val="de-DE"/>
+        </w:rPr>
+        <w:t>hevc\doc</w:t>
+      </w:r>
+      <w:r>
+        <w:rPr>
+          <w:lang w:val="de-DE"/>
+        </w:rPr>
+        <w:t xml:space="preserve">“ liegt die Beschreibung zur meisten Einstellungen, die restlichen Einstellungen findet man in der „source/Lib/TLibCommon/TypeDef.h“ Datei </w:t>
       </w:r>
     </w:p>
     <w:p>
@@ -8066,39 +7918,7 @@
           <w:color w:val="580A09" w:themeColor="accent1" w:themeShade="80"/>
           <w:lang w:val="de-DE"/>
         </w:rPr>
-        <w:t xml:space="preserve">„TAppDecoder.exe -b </w:t>
-      </w:r>
-      <w:proofErr w:type="spellStart"/>
-      <w:r>
-        <w:rPr>
-          <w:color w:val="580A09" w:themeColor="accent1" w:themeShade="80"/>
-          <w:lang w:val="de-DE"/>
-        </w:rPr>
-        <w:t>CodiertersFile.hevc</w:t>
-      </w:r>
-      <w:proofErr w:type="spellEnd"/>
-      <w:r>
-        <w:rPr>
-          <w:color w:val="580A09" w:themeColor="accent1" w:themeShade="80"/>
-          <w:lang w:val="de-DE"/>
-        </w:rPr>
-        <w:t xml:space="preserve"> -o </w:t>
-      </w:r>
-      <w:proofErr w:type="spellStart"/>
-      <w:r>
-        <w:rPr>
-          <w:color w:val="580A09" w:themeColor="accent1" w:themeShade="80"/>
-          <w:lang w:val="de-DE"/>
-        </w:rPr>
-        <w:t>DecodiertesFile.yuv</w:t>
-      </w:r>
-      <w:proofErr w:type="spellEnd"/>
-      <w:r>
-        <w:rPr>
-          <w:color w:val="580A09" w:themeColor="accent1" w:themeShade="80"/>
-          <w:lang w:val="de-DE"/>
-        </w:rPr>
-        <w:t xml:space="preserve">„ </w:t>
+        <w:t xml:space="preserve">„TAppDecoder.exe -b CodiertersFile.hevc -o DecodiertesFile.yuv„ </w:t>
       </w:r>
       <w:r>
         <w:rPr>
@@ -8169,6 +7989,36 @@
         <w:rPr>
           <w:lang w:val="de-DE"/>
         </w:rPr>
+        <w:t xml:space="preserve">Die restlichen Einstellungen stehen im </w:t>
+      </w:r>
+      <w:r>
+        <w:rPr>
+          <w:lang w:val="de-DE"/>
+        </w:rPr>
+        <w:t>„</w:t>
+      </w:r>
+      <w:r>
+        <w:rPr>
+          <w:lang w:val="de-DE"/>
+        </w:rPr>
+        <w:t>hevc\doc</w:t>
+      </w:r>
+      <w:r>
+        <w:rPr>
+          <w:lang w:val="de-DE"/>
+        </w:rPr>
+        <w:t xml:space="preserve">“ </w:t>
+      </w:r>
+      <w:r>
+        <w:rPr>
+          <w:lang w:val="de-DE"/>
+        </w:rPr>
+        <w:t>nach am Ende der PDF. Für ein einfaches Fall braucht man nur oben beschriebene Einstellungen.</w:t>
+      </w:r>
+      <w:r>
+        <w:rPr>
+          <w:lang w:val="de-DE"/>
+        </w:rPr>
         <w:br w:type="page"/>
       </w:r>
     </w:p>
@@ -8183,7 +8033,6 @@
         <w:rPr>
           <w:lang w:val="de-DE"/>
         </w:rPr>
-        <w:lastRenderedPageBreak/>
         <w:t xml:space="preserve">HEVC </w:t>
       </w:r>
       <w:r>
@@ -8227,7 +8076,7 @@
                     <pic:cNvPicPr/>
                   </pic:nvPicPr>
                   <pic:blipFill rotWithShape="1">
-                    <a:blip r:embed="rId17">
+                    <a:blip r:embed="rId18">
                       <a:extLst>
                         <a:ext uri="{28A0092B-C50C-407E-A947-70E740481C1C}">
                           <a14:useLocalDpi xmlns:a14="http://schemas.microsoft.com/office/drawing/2010/main" val="0"/>
@@ -8385,7 +8234,7 @@
                     <pic:cNvPicPr/>
                   </pic:nvPicPr>
                   <pic:blipFill rotWithShape="1">
-                    <a:blip r:embed="rId18">
+                    <a:blip r:embed="rId19">
                       <a:extLst>
                         <a:ext uri="{28A0092B-C50C-407E-A947-70E740481C1C}">
                           <a14:useLocalDpi xmlns:a14="http://schemas.microsoft.com/office/drawing/2010/main" val="0"/>
@@ -8509,16 +8358,8 @@
                               <w:rPr>
                                 <w:lang w:val="de-DE"/>
                               </w:rPr>
-                              <w:t xml:space="preserve">YUV </w:t>
+                              <w:t>YUV Unkomprimirt</w:t>
                             </w:r>
-                            <w:proofErr w:type="spellStart"/>
-                            <w:r>
-                              <w:rPr>
-                                <w:lang w:val="de-DE"/>
-                              </w:rPr>
-                              <w:t>Unkomprimirt</w:t>
-                            </w:r>
-                            <w:proofErr w:type="spellEnd"/>
                           </w:p>
                         </w:txbxContent>
                       </wps:txbx>
@@ -8582,16 +8423,8 @@
                         <w:rPr>
                           <w:lang w:val="de-DE"/>
                         </w:rPr>
-                        <w:t xml:space="preserve">YUV </w:t>
+                        <w:t>YUV Unkomprimirt</w:t>
                       </w:r>
-                      <w:proofErr w:type="spellStart"/>
-                      <w:r>
-                        <w:rPr>
-                          <w:lang w:val="de-DE"/>
-                        </w:rPr>
-                        <w:t>Unkomprimirt</w:t>
-                      </w:r>
-                      <w:proofErr w:type="spellEnd"/>
                     </w:p>
                   </w:txbxContent>
                 </v:textbox>
@@ -8805,7 +8638,7 @@
                     <pic:cNvPicPr/>
                   </pic:nvPicPr>
                   <pic:blipFill rotWithShape="1">
-                    <a:blip r:embed="rId19">
+                    <a:blip r:embed="rId20">
                       <a:extLst>
                         <a:ext uri="{28A0092B-C50C-407E-A947-70E740481C1C}">
                           <a14:useLocalDpi xmlns:a14="http://schemas.microsoft.com/office/drawing/2010/main" val="0"/>
@@ -9126,21 +8959,12 @@
                 <w:lang w:val="de-DE"/>
               </w:rPr>
             </w:pPr>
-            <w:proofErr w:type="spellStart"/>
-            <w:r>
-              <w:rPr>
-                <w:rFonts w:ascii="Cambria Math" w:hAnsi="Cambria Math"/>
-                <w:lang w:val="de-DE"/>
-              </w:rPr>
-              <w:t>Lossles</w:t>
-            </w:r>
-            <w:proofErr w:type="spellEnd"/>
-            <w:r>
-              <w:rPr>
-                <w:rFonts w:ascii="Cambria Math" w:hAnsi="Cambria Math"/>
-                <w:lang w:val="de-DE"/>
-              </w:rPr>
-              <w:t xml:space="preserve"> (</w:t>
+            <w:r>
+              <w:rPr>
+                <w:rFonts w:ascii="Cambria Math" w:hAnsi="Cambria Math"/>
+                <w:lang w:val="de-DE"/>
+              </w:rPr>
+              <w:t>Lossles (</w:t>
             </w:r>
             <w:r>
               <w:rPr>
@@ -9177,21 +9001,12 @@
                 <w:lang w:val="de-DE"/>
               </w:rPr>
             </w:pPr>
-            <w:proofErr w:type="spellStart"/>
-            <w:r>
-              <w:rPr>
-                <w:rFonts w:ascii="Cambria Math" w:hAnsi="Cambria Math"/>
-                <w:lang w:val="de-DE"/>
-              </w:rPr>
-              <w:t>Full</w:t>
-            </w:r>
-            <w:proofErr w:type="spellEnd"/>
-            <w:r>
-              <w:rPr>
-                <w:rFonts w:ascii="Cambria Math" w:hAnsi="Cambria Math"/>
-                <w:lang w:val="de-DE"/>
-              </w:rPr>
-              <w:t xml:space="preserve"> (</w:t>
+            <w:r>
+              <w:rPr>
+                <w:rFonts w:ascii="Cambria Math" w:hAnsi="Cambria Math"/>
+                <w:lang w:val="de-DE"/>
+              </w:rPr>
+              <w:t>Full (</w:t>
             </w:r>
             <w:r>
               <w:rPr>
@@ -9463,7 +9278,6 @@
               </w:rPr>
               <w:t xml:space="preserve"> </w:t>
             </w:r>
-            <w:proofErr w:type="spellStart"/>
             <w:r>
               <w:rPr>
                 <w:rFonts w:ascii="Cambria Math" w:hAnsi="Cambria Math"/>
@@ -9485,7 +9299,6 @@
               </w:rPr>
               <w:t>ps</w:t>
             </w:r>
-            <w:proofErr w:type="spellEnd"/>
             <w:r>
               <w:rPr>
                 <w:rFonts w:ascii="Cambria Math" w:hAnsi="Cambria Math"/>
@@ -10381,7 +10194,6 @@
         <w:rPr>
           <w:lang w:val="de-DE"/>
         </w:rPr>
-        <w:lastRenderedPageBreak/>
         <w:t xml:space="preserve">Videoformat </w:t>
       </w:r>
     </w:p>
@@ -10402,31 +10214,7 @@
         <w:rPr>
           <w:lang w:val="de-DE"/>
         </w:rPr>
-        <w:t xml:space="preserve">Hier wird die Videogröße verglichen. Es wurde das Mainprofil und </w:t>
-      </w:r>
-      <w:r>
-        <w:rPr>
-          <w:lang w:val="de-DE"/>
-        </w:rPr>
-        <w:t>32</w:t>
-      </w:r>
-      <w:r>
-        <w:rPr>
-          <w:lang w:val="de-DE"/>
-        </w:rPr>
-        <w:t xml:space="preserve"> als Quantisierungsparameter </w:t>
-      </w:r>
-      <w:r>
-        <w:rPr>
-          <w:lang w:val="de-DE"/>
-        </w:rPr>
-        <w:t>benutzt</w:t>
-      </w:r>
-      <w:r>
-        <w:rPr>
-          <w:lang w:val="de-DE"/>
-        </w:rPr>
-        <w:t xml:space="preserve">. </w:t>
+        <w:t xml:space="preserve">Hier wird die Videogröße verglichen. Es wurde das Mainprofil und 32 als Quantisierungsparameter benutzt. </w:t>
       </w:r>
       <w:r>
         <w:rPr>
@@ -10504,13 +10292,8 @@
                                 <w:szCs w:val="21"/>
                               </w:rPr>
                             </w:pPr>
-                            <w:proofErr w:type="spellStart"/>
                             <w:r>
-                              <w:t>Tabelle</w:t>
-                            </w:r>
-                            <w:proofErr w:type="spellEnd"/>
-                            <w:r>
-                              <w:t xml:space="preserve"> </w:t>
+                              <w:t xml:space="preserve">Tabelle </w:t>
                             </w:r>
                             <w:r>
                               <w:fldChar w:fldCharType="begin"/>
@@ -10556,7 +10339,7 @@
           </mc:Choice>
           <mc:Fallback>
             <w:pict>
-              <v:shape w14:anchorId="6CE6D253" id="Надпись 10" o:spid="_x0000_s1034" type="#_x0000_t202" style="position:absolute;margin-left:240.6pt;margin-top:156.55pt;width:232.7pt;height:16.35pt;z-index:251706368;visibility:visible;mso-wrap-style:square;mso-height-percent:0;mso-wrap-distance-left:9pt;mso-wrap-distance-top:0;mso-wrap-distance-right:9pt;mso-wrap-distance-bottom:0;mso-position-horizontal:absolute;mso-position-horizontal-relative:text;mso-position-vertical:absolute;mso-position-vertical-relative:text;mso-height-percent:0;mso-height-relative:margin;v-text-anchor:top" o:gfxdata="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" stroked="f">
+              <v:shape w14:anchorId="6CE6D253" id="Надпись 10" o:spid="_x0000_s1034" type="#_x0000_t202" style="position:absolute;margin-left:240.6pt;margin-top:156.55pt;width:232.7pt;height:16.35pt;z-index:251706368;visibility:visible;mso-wrap-style:square;mso-height-percent:0;mso-wrap-distance-left:9pt;mso-wrap-distance-top:0;mso-wrap-distance-right:9pt;mso-wrap-distance-bottom:0;mso-position-horizontal:absolute;mso-position-horizontal-relative:text;mso-position-vertical:absolute;mso-position-vertical-relative:text;mso-height-percent:0;mso-height-relative:margin;v-text-anchor:top" o:gfxdata="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" stroked="f">
                 <v:textbox inset="0,0,0,0">
                   <w:txbxContent>
                     <w:p>
@@ -10568,13 +10351,8 @@
                           <w:szCs w:val="21"/>
                         </w:rPr>
                       </w:pPr>
-                      <w:proofErr w:type="spellStart"/>
                       <w:r>
-                        <w:t>Tabelle</w:t>
-                      </w:r>
-                      <w:proofErr w:type="spellEnd"/>
-                      <w:r>
-                        <w:t xml:space="preserve"> </w:t>
+                        <w:t xml:space="preserve">Tabelle </w:t>
                       </w:r>
                       <w:r>
                         <w:fldChar w:fldCharType="begin"/>
@@ -10723,7 +10501,7 @@
           </mc:Choice>
           <mc:Fallback>
             <w:pict>
-              <v:shape w14:anchorId="185A5CCA" id="Надпись 7" o:spid="_x0000_s1035" type="#_x0000_t202" style="position:absolute;margin-left:0;margin-top:135.3pt;width:231.65pt;height:10.9pt;z-index:251703296;visibility:visible;mso-wrap-style:square;mso-height-percent:0;mso-wrap-distance-left:9pt;mso-wrap-distance-top:0;mso-wrap-distance-right:9pt;mso-wrap-distance-bottom:0;mso-position-horizontal:absolute;mso-position-horizontal-relative:text;mso-position-vertical:absolute;mso-position-vertical-relative:text;mso-height-percent:0;mso-height-relative:margin;v-text-anchor:top" o:gfxdata="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" stroked="f">
+              <v:shape w14:anchorId="185A5CCA" id="Надпись 7" o:spid="_x0000_s1035" type="#_x0000_t202" style="position:absolute;margin-left:0;margin-top:135.3pt;width:231.65pt;height:10.9pt;z-index:251703296;visibility:visible;mso-wrap-style:square;mso-height-percent:0;mso-wrap-distance-left:9pt;mso-wrap-distance-top:0;mso-wrap-distance-right:9pt;mso-wrap-distance-bottom:0;mso-position-horizontal:absolute;mso-position-horizontal-relative:text;mso-position-vertical:absolute;mso-position-vertical-relative:text;mso-height-percent:0;mso-height-relative:margin;v-text-anchor:top" o:gfxdata="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" stroked="f">
                 <v:textbox inset="0,0,0,0">
                   <w:txbxContent>
                     <w:p>
@@ -10810,7 +10588,7 @@
                     <pic:cNvPicPr/>
                   </pic:nvPicPr>
                   <pic:blipFill>
-                    <a:blip r:embed="rId20">
+                    <a:blip r:embed="rId21">
                       <a:extLst>
                         <a:ext uri="{28A0092B-C50C-407E-A947-70E740481C1C}">
                           <a14:useLocalDpi xmlns:a14="http://schemas.microsoft.com/office/drawing/2010/main" val="0"/>
@@ -10876,7 +10654,7 @@
                     <pic:cNvPicPr/>
                   </pic:nvPicPr>
                   <pic:blipFill>
-                    <a:blip r:embed="rId21">
+                    <a:blip r:embed="rId22">
                       <a:extLst>
                         <a:ext uri="{28A0092B-C50C-407E-A947-70E740481C1C}">
                           <a14:useLocalDpi xmlns:a14="http://schemas.microsoft.com/office/drawing/2010/main" val="0"/>
@@ -11036,7 +10814,7 @@
                 <w:b/>
                 <w:lang w:val="de-DE"/>
               </w:rPr>
-              <w:t>480p</w:t>
+              <w:t xml:space="preserve">480p </w:t>
             </w:r>
             <w:r>
               <w:rPr>
@@ -11044,46 +10822,30 @@
                 <w:b/>
                 <w:lang w:val="de-DE"/>
               </w:rPr>
-              <w:t xml:space="preserve"> </w:t>
-            </w:r>
-            <w:r>
+              <w:tab/>
+            </w:r>
+          </w:p>
+        </w:tc>
+        <w:tc>
+          <w:tcPr>
+            <w:tcW w:w="1696" w:type="dxa"/>
+          </w:tcPr>
+          <w:p>
+            <w:pPr>
+              <w:jc w:val="center"/>
               <w:rPr>
                 <w:rFonts w:ascii="Cambria Math" w:hAnsi="Cambria Math"/>
                 <w:b/>
                 <w:lang w:val="de-DE"/>
               </w:rPr>
-              <w:tab/>
-            </w:r>
-          </w:p>
-        </w:tc>
-        <w:tc>
-          <w:tcPr>
-            <w:tcW w:w="1696" w:type="dxa"/>
-          </w:tcPr>
-          <w:p>
-            <w:pPr>
-              <w:jc w:val="center"/>
+            </w:pPr>
+            <w:r>
               <w:rPr>
                 <w:rFonts w:ascii="Cambria Math" w:hAnsi="Cambria Math"/>
                 <w:b/>
                 <w:lang w:val="de-DE"/>
               </w:rPr>
-            </w:pPr>
-            <w:r>
-              <w:rPr>
-                <w:rFonts w:ascii="Cambria Math" w:hAnsi="Cambria Math"/>
-                <w:b/>
-                <w:lang w:val="de-DE"/>
-              </w:rPr>
-              <w:t>720p</w:t>
-            </w:r>
-            <w:r>
-              <w:rPr>
-                <w:rFonts w:ascii="Cambria Math" w:hAnsi="Cambria Math"/>
-                <w:b/>
-                <w:lang w:val="de-DE"/>
-              </w:rPr>
-              <w:t xml:space="preserve"> </w:t>
+              <w:t xml:space="preserve">720p </w:t>
             </w:r>
           </w:p>
         </w:tc>
@@ -11130,7 +10892,7 @@
                 <w:sz w:val="22"/>
                 <w:lang w:val="de-DE"/>
               </w:rPr>
-              <w:t>4K</w:t>
+              <w:t xml:space="preserve">4K </w:t>
             </w:r>
             <w:r>
               <w:rPr>
@@ -11139,15 +10901,6 @@
                 <w:sz w:val="22"/>
                 <w:lang w:val="de-DE"/>
               </w:rPr>
-              <w:t xml:space="preserve"> </w:t>
-            </w:r>
-            <w:r>
-              <w:rPr>
-                <w:rFonts w:ascii="Cambria Math" w:hAnsi="Cambria Math"/>
-                <w:b/>
-                <w:sz w:val="22"/>
-                <w:lang w:val="de-DE"/>
-              </w:rPr>
               <w:t>UHD</w:t>
             </w:r>
           </w:p>
@@ -11245,10 +10998,17 @@
                 <w:lang w:val="de-DE"/>
               </w:rPr>
             </w:pPr>
-          </w:p>
-        </w:tc>
-        <w:bookmarkStart w:id="0" w:name="_GoBack"/>
-        <w:bookmarkEnd w:id="0"/>
+            <w:r>
+              <w:rPr>
+                <w:rFonts w:ascii="Cambria Math" w:hAnsi="Cambria Math"/>
+                <w:lang w:val="de-DE"/>
+              </w:rPr>
+              <w:t>111 KB</w:t>
+            </w:r>
+            <w:bookmarkStart w:id="0" w:name="_GoBack"/>
+            <w:bookmarkEnd w:id="0"/>
+          </w:p>
+        </w:tc>
       </w:tr>
       <w:tr>
         <w:tc>
@@ -11356,6 +11116,13 @@
                 <w:lang w:val="de-DE"/>
               </w:rPr>
             </w:pPr>
+            <w:r>
+              <w:rPr>
+                <w:rFonts w:ascii="Cambria Math" w:hAnsi="Cambria Math"/>
+                <w:lang w:val="de-DE"/>
+              </w:rPr>
+              <w:t>2089,8904</w:t>
+            </w:r>
           </w:p>
         </w:tc>
       </w:tr>
@@ -11475,6 +11242,13 @@
                 <w:lang w:val="de-DE"/>
               </w:rPr>
             </w:pPr>
+            <w:r>
+              <w:rPr>
+                <w:rFonts w:ascii="Cambria Math" w:hAnsi="Cambria Math"/>
+                <w:lang w:val="de-DE"/>
+              </w:rPr>
+              <w:t>42,8896</w:t>
+            </w:r>
           </w:p>
         </w:tc>
       </w:tr>
@@ -11579,14 +11353,7 @@
                 <w:rFonts w:ascii="Cambria Math" w:hAnsi="Cambria Math"/>
                 <w:lang w:val="de-DE"/>
               </w:rPr>
-              <w:t xml:space="preserve">43,4271 </w:t>
-            </w:r>
-            <w:r>
-              <w:rPr>
-                <w:rFonts w:ascii="Cambria Math" w:hAnsi="Cambria Math"/>
-                <w:lang w:val="de-DE"/>
-              </w:rPr>
-              <w:t>dB</w:t>
+              <w:t>43,4271 dB</w:t>
             </w:r>
           </w:p>
         </w:tc>
@@ -11601,6 +11368,13 @@
                 <w:lang w:val="de-DE"/>
               </w:rPr>
             </w:pPr>
+            <w:r>
+              <w:rPr>
+                <w:rFonts w:ascii="Cambria Math" w:hAnsi="Cambria Math"/>
+                <w:lang w:val="de-DE"/>
+              </w:rPr>
+              <w:t>41,8960</w:t>
+            </w:r>
           </w:p>
         </w:tc>
       </w:tr>
@@ -11705,14 +11479,7 @@
                 <w:rFonts w:ascii="Cambria Math" w:hAnsi="Cambria Math"/>
                 <w:lang w:val="de-DE"/>
               </w:rPr>
-              <w:t xml:space="preserve">45,2500 </w:t>
-            </w:r>
-            <w:r>
-              <w:rPr>
-                <w:rFonts w:ascii="Cambria Math" w:hAnsi="Cambria Math"/>
-                <w:lang w:val="de-DE"/>
-              </w:rPr>
-              <w:t>dB</w:t>
+              <w:t>45,2500 dB</w:t>
             </w:r>
           </w:p>
         </w:tc>
@@ -11727,6 +11494,13 @@
                 <w:lang w:val="de-DE"/>
               </w:rPr>
             </w:pPr>
+            <w:r>
+              <w:rPr>
+                <w:rFonts w:ascii="Cambria Math" w:hAnsi="Cambria Math"/>
+                <w:lang w:val="de-DE"/>
+              </w:rPr>
+              <w:t>47,0821</w:t>
+            </w:r>
           </w:p>
         </w:tc>
       </w:tr>
@@ -11860,6 +11634,13 @@
                 <w:lang w:val="en-US"/>
               </w:rPr>
             </w:pPr>
+            <w:r>
+              <w:rPr>
+                <w:rFonts w:ascii="Cambria Math" w:hAnsi="Cambria Math"/>
+                <w:lang w:val="en-US"/>
+              </w:rPr>
+              <w:t>45,4291</w:t>
+            </w:r>
           </w:p>
         </w:tc>
       </w:tr>
@@ -12167,131 +11948,6 @@
                 <w:lang w:val="en-US"/>
               </w:rPr>
               <w:t>9</w:t>
-            </w:r>
-          </w:p>
-        </w:tc>
-      </w:tr>
-      <w:tr>
-        <w:tc>
-          <w:tcPr>
-            <w:tcW w:w="2358" w:type="dxa"/>
-          </w:tcPr>
-          <w:p>
-            <w:pPr>
-              <w:rPr>
-                <w:rFonts w:ascii="Cambria Math" w:eastAsia="Times New Roman" w:hAnsi="Cambria Math" w:cs="Times New Roman"/>
-                <w:lang w:val="en-US"/>
-              </w:rPr>
-            </w:pPr>
-            <w:r>
-              <w:rPr>
-                <w:rFonts w:ascii="Cambria Math" w:eastAsia="Times New Roman" w:hAnsi="Cambria Math" w:cs="Times New Roman"/>
-                <w:lang w:val="en-US"/>
-              </w:rPr>
-              <w:t>Average</w:t>
-            </w:r>
-            <w:r>
-              <w:rPr>
-                <w:rFonts w:ascii="Cambria Math" w:eastAsia="Times New Roman" w:hAnsi="Cambria Math" w:cs="Times New Roman"/>
-                <w:lang w:val="en-US"/>
-              </w:rPr>
-              <w:t xml:space="preserve"> bit rate </w:t>
-            </w:r>
-            <w:r>
-              <w:rPr>
-                <w:rFonts w:ascii="Cambria Math" w:eastAsia="Times New Roman" w:hAnsi="Cambria Math" w:cs="Times New Roman"/>
-                <w:lang w:val="en-US"/>
-              </w:rPr>
-              <w:t xml:space="preserve">Compared </w:t>
-            </w:r>
-            <w:r>
-              <w:rPr>
-                <w:rFonts w:ascii="Cambria Math" w:eastAsia="Times New Roman" w:hAnsi="Cambria Math" w:cs="Times New Roman"/>
-                <w:lang w:val="en-US"/>
-              </w:rPr>
-              <w:t>to AVC(H.264)</w:t>
-            </w:r>
-          </w:p>
-        </w:tc>
-        <w:tc>
-          <w:tcPr>
-            <w:tcW w:w="1895" w:type="dxa"/>
-          </w:tcPr>
-          <w:p>
-            <w:pPr>
-              <w:rPr>
-                <w:rFonts w:ascii="Cambria Math" w:hAnsi="Cambria Math"/>
-                <w:lang w:val="en-US"/>
-              </w:rPr>
-            </w:pPr>
-            <w:r>
-              <w:rPr>
-                <w:rFonts w:ascii="Cambria Math" w:hAnsi="Cambria Math"/>
-                <w:lang w:val="en-US"/>
-              </w:rPr>
-              <w:t>52%</w:t>
-            </w:r>
-          </w:p>
-        </w:tc>
-        <w:tc>
-          <w:tcPr>
-            <w:tcW w:w="1696" w:type="dxa"/>
-          </w:tcPr>
-          <w:p>
-            <w:pPr>
-              <w:rPr>
-                <w:rFonts w:ascii="Cambria Math" w:hAnsi="Cambria Math"/>
-                <w:lang w:val="en-US"/>
-              </w:rPr>
-            </w:pPr>
-            <w:r>
-              <w:rPr>
-                <w:rFonts w:ascii="Cambria Math" w:hAnsi="Cambria Math"/>
-                <w:lang w:val="en-US"/>
-              </w:rPr>
-              <w:t>56%</w:t>
-            </w:r>
-          </w:p>
-        </w:tc>
-        <w:tc>
-          <w:tcPr>
-            <w:tcW w:w="1843" w:type="dxa"/>
-          </w:tcPr>
-          <w:p>
-            <w:pPr>
-              <w:keepNext/>
-              <w:rPr>
-                <w:rFonts w:ascii="Cambria Math" w:hAnsi="Cambria Math"/>
-                <w:lang w:val="en-US"/>
-              </w:rPr>
-            </w:pPr>
-            <w:r>
-              <w:rPr>
-                <w:rFonts w:ascii="Cambria Math" w:hAnsi="Cambria Math"/>
-                <w:lang w:val="en-US"/>
-              </w:rPr>
-              <w:t>62%</w:t>
-            </w:r>
-          </w:p>
-        </w:tc>
-        <w:tc>
-          <w:tcPr>
-            <w:tcW w:w="1701" w:type="dxa"/>
-          </w:tcPr>
-          <w:p>
-            <w:pPr>
-              <w:keepNext/>
-              <w:rPr>
-                <w:rFonts w:ascii="Cambria Math" w:hAnsi="Cambria Math"/>
-                <w:lang w:val="en-US"/>
-              </w:rPr>
-            </w:pPr>
-            <w:r>
-              <w:rPr>
-                <w:rFonts w:ascii="Cambria Math" w:hAnsi="Cambria Math"/>
-                <w:lang w:val="en-US"/>
-              </w:rPr>
-              <w:t>64%</w:t>
             </w:r>
           </w:p>
         </w:tc>
@@ -12342,8 +11998,13 @@
         <w:rPr>
           <w:lang w:val="de-DE"/>
         </w:rPr>
-        <w:lastRenderedPageBreak/>
-        <w:t>Adere Komprimierungen</w:t>
+        <w:t xml:space="preserve">Adere </w:t>
+      </w:r>
+      <w:r>
+        <w:rPr>
+          <w:lang w:val="de-DE"/>
+        </w:rPr>
+        <w:t xml:space="preserve">Codecs </w:t>
       </w:r>
     </w:p>
     <w:p>
@@ -12374,6 +12035,127 @@
     </w:sectPr>
   </w:body>
 </w:document>
+</file>
+
+<file path=word/numbering.xml><?xml version="1.0" encoding="utf-8"?>
+<w:numbering xmlns:wpc="http://schemas.microsoft.com/office/word/2010/wordprocessingCanvas" xmlns:mc="http://schemas.openxmlformats.org/markup-compatibility/2006" xmlns:o="urn:schemas-microsoft-com:office:office" xmlns:r="http://schemas.openxmlformats.org/officeDocument/2006/relationships" xmlns:m="http://schemas.openxmlformats.org/officeDocument/2006/math" xmlns:v="urn:schemas-microsoft-com:vml" xmlns:wp14="http://schemas.microsoft.com/office/word/2010/wordprocessingDrawing" xmlns:wp="http://schemas.openxmlformats.org/drawingml/2006/wordprocessingDrawing" xmlns:w10="urn:schemas-microsoft-com:office:word" xmlns:w="http://schemas.openxmlformats.org/wordprocessingml/2006/main" xmlns:w14="http://schemas.microsoft.com/office/word/2010/wordml" xmlns:w15="http://schemas.microsoft.com/office/word/2012/wordml" xmlns:wpg="http://schemas.microsoft.com/office/word/2010/wordprocessingGroup" xmlns:wpi="http://schemas.microsoft.com/office/word/2010/wordprocessingInk" xmlns:wne="http://schemas.microsoft.com/office/word/2006/wordml" xmlns:wps="http://schemas.microsoft.com/office/word/2010/wordprocessingShape" mc:Ignorable="w14 w15 wp14">
+  <w:abstractNum w:abstractNumId="0" w15:restartNumberingAfterBreak="0">
+    <w:nsid w:val="26F4245A"/>
+    <w:multiLevelType w:val="hybridMultilevel"/>
+    <w:tmpl w:val="70CCDDC0"/>
+    <w:lvl w:ilvl="0" w:tplc="04190001">
+      <w:start w:val="1"/>
+      <w:numFmt w:val="bullet"/>
+      <w:lvlText w:val=""/>
+      <w:lvlJc w:val="left"/>
+      <w:pPr>
+        <w:ind w:left="720" w:hanging="360"/>
+      </w:pPr>
+      <w:rPr>
+        <w:rFonts w:ascii="Symbol" w:hAnsi="Symbol" w:hint="default"/>
+      </w:rPr>
+    </w:lvl>
+    <w:lvl w:ilvl="1" w:tplc="04190003" w:tentative="1">
+      <w:start w:val="1"/>
+      <w:numFmt w:val="bullet"/>
+      <w:lvlText w:val="o"/>
+      <w:lvlJc w:val="left"/>
+      <w:pPr>
+        <w:ind w:left="1440" w:hanging="360"/>
+      </w:pPr>
+      <w:rPr>
+        <w:rFonts w:ascii="Courier New" w:hAnsi="Courier New" w:cs="Courier New" w:hint="default"/>
+      </w:rPr>
+    </w:lvl>
+    <w:lvl w:ilvl="2" w:tplc="04190005" w:tentative="1">
+      <w:start w:val="1"/>
+      <w:numFmt w:val="bullet"/>
+      <w:lvlText w:val=""/>
+      <w:lvlJc w:val="left"/>
+      <w:pPr>
+        <w:ind w:left="2160" w:hanging="360"/>
+      </w:pPr>
+      <w:rPr>
+        <w:rFonts w:ascii="Wingdings" w:hAnsi="Wingdings" w:hint="default"/>
+      </w:rPr>
+    </w:lvl>
+    <w:lvl w:ilvl="3" w:tplc="04190001" w:tentative="1">
+      <w:start w:val="1"/>
+      <w:numFmt w:val="bullet"/>
+      <w:lvlText w:val=""/>
+      <w:lvlJc w:val="left"/>
+      <w:pPr>
+        <w:ind w:left="2880" w:hanging="360"/>
+      </w:pPr>
+      <w:rPr>
+        <w:rFonts w:ascii="Symbol" w:hAnsi="Symbol" w:hint="default"/>
+      </w:rPr>
+    </w:lvl>
+    <w:lvl w:ilvl="4" w:tplc="04190003" w:tentative="1">
+      <w:start w:val="1"/>
+      <w:numFmt w:val="bullet"/>
+      <w:lvlText w:val="o"/>
+      <w:lvlJc w:val="left"/>
+      <w:pPr>
+        <w:ind w:left="3600" w:hanging="360"/>
+      </w:pPr>
+      <w:rPr>
+        <w:rFonts w:ascii="Courier New" w:hAnsi="Courier New" w:cs="Courier New" w:hint="default"/>
+      </w:rPr>
+    </w:lvl>
+    <w:lvl w:ilvl="5" w:tplc="04190005" w:tentative="1">
+      <w:start w:val="1"/>
+      <w:numFmt w:val="bullet"/>
+      <w:lvlText w:val=""/>
+      <w:lvlJc w:val="left"/>
+      <w:pPr>
+        <w:ind w:left="4320" w:hanging="360"/>
+      </w:pPr>
+      <w:rPr>
+        <w:rFonts w:ascii="Wingdings" w:hAnsi="Wingdings" w:hint="default"/>
+      </w:rPr>
+    </w:lvl>
+    <w:lvl w:ilvl="6" w:tplc="04190001" w:tentative="1">
+      <w:start w:val="1"/>
+      <w:numFmt w:val="bullet"/>
+      <w:lvlText w:val=""/>
+      <w:lvlJc w:val="left"/>
+      <w:pPr>
+        <w:ind w:left="5040" w:hanging="360"/>
+      </w:pPr>
+      <w:rPr>
+        <w:rFonts w:ascii="Symbol" w:hAnsi="Symbol" w:hint="default"/>
+      </w:rPr>
+    </w:lvl>
+    <w:lvl w:ilvl="7" w:tplc="04190003" w:tentative="1">
+      <w:start w:val="1"/>
+      <w:numFmt w:val="bullet"/>
+      <w:lvlText w:val="o"/>
+      <w:lvlJc w:val="left"/>
+      <w:pPr>
+        <w:ind w:left="5760" w:hanging="360"/>
+      </w:pPr>
+      <w:rPr>
+        <w:rFonts w:ascii="Courier New" w:hAnsi="Courier New" w:cs="Courier New" w:hint="default"/>
+      </w:rPr>
+    </w:lvl>
+    <w:lvl w:ilvl="8" w:tplc="04190005" w:tentative="1">
+      <w:start w:val="1"/>
+      <w:numFmt w:val="bullet"/>
+      <w:lvlText w:val=""/>
+      <w:lvlJc w:val="left"/>
+      <w:pPr>
+        <w:ind w:left="6480" w:hanging="360"/>
+      </w:pPr>
+      <w:rPr>
+        <w:rFonts w:ascii="Wingdings" w:hAnsi="Wingdings" w:hint="default"/>
+      </w:rPr>
+    </w:lvl>
+  </w:abstractNum>
+  <w:num w:numId="1">
+    <w:abstractNumId w:val="0"/>
+  </w:num>
+</w:numbering>
 </file>
 
 <file path=word/styles.xml><?xml version="1.0" encoding="utf-8"?>
@@ -13826,7 +13608,7 @@
 </file>
 
 <file path=customXml/itemProps1.xml><?xml version="1.0" encoding="utf-8"?>
-<ds:datastoreItem xmlns:ds="http://schemas.openxmlformats.org/officeDocument/2006/customXml" ds:itemID="{02E7056C-57C6-493E-A5A1-CD0561281037}">
+<ds:datastoreItem xmlns:ds="http://schemas.openxmlformats.org/officeDocument/2006/customXml" ds:itemID="{4F47572F-8982-4766-86FF-071AD6DB3422}">
   <ds:schemaRefs>
     <ds:schemaRef ds:uri="http://schemas.openxmlformats.org/officeDocument/2006/bibliography"/>
   </ds:schemaRefs>

</xml_diff>